<commit_message>
Update on 12 July 2023
</commit_message>
<xml_diff>
--- a/git-commands.docx
+++ b/git-commands.docx
@@ -22,139 +22,143 @@
         </w:rPr>
         <w:t xml:space="preserve"> code push</w:t>
       </w:r>
+    </w:p>
+    <w:p>
+      <w:proofErr w:type="spellStart"/>
+      <w:proofErr w:type="gramStart"/>
+      <w:r>
+        <w:t>git</w:t>
+      </w:r>
+      <w:proofErr w:type="spellEnd"/>
+      <w:proofErr w:type="gramEnd"/>
+      <w:r>
+        <w:t xml:space="preserve"> </w:t>
+      </w:r>
+      <w:proofErr w:type="spellStart"/>
+      <w:r>
+        <w:t>config</w:t>
+      </w:r>
+      <w:proofErr w:type="spellEnd"/>
+      <w:r>
+        <w:t xml:space="preserve"> --global user.name "</w:t>
+      </w:r>
+      <w:proofErr w:type="spellStart"/>
+      <w:r>
+        <w:t>SyedTalhaKamal</w:t>
+      </w:r>
+      <w:proofErr w:type="spellEnd"/>
+      <w:r>
+        <w:t xml:space="preserve">" </w:t>
+      </w:r>
+    </w:p>
+    <w:p>
+      <w:proofErr w:type="spellStart"/>
+      <w:proofErr w:type="gramStart"/>
+      <w:r>
+        <w:t>git</w:t>
+      </w:r>
+      <w:proofErr w:type="spellEnd"/>
+      <w:proofErr w:type="gramEnd"/>
+      <w:r>
+        <w:t xml:space="preserve"> </w:t>
+      </w:r>
+      <w:proofErr w:type="spellStart"/>
+      <w:r>
+        <w:t>config</w:t>
+      </w:r>
+      <w:proofErr w:type="spellEnd"/>
+      <w:r>
+        <w:t xml:space="preserve"> --global </w:t>
+      </w:r>
+      <w:proofErr w:type="spellStart"/>
+      <w:r>
+        <w:t>user.email</w:t>
+      </w:r>
+      <w:proofErr w:type="spellEnd"/>
+      <w:r>
+        <w:t xml:space="preserve"> syedtalhakamal22@gmail.com</w:t>
+      </w:r>
+    </w:p>
+    <w:p>
+      <w:proofErr w:type="spellStart"/>
+      <w:proofErr w:type="gramStart"/>
+      <w:r>
+        <w:t>git</w:t>
+      </w:r>
+      <w:proofErr w:type="spellEnd"/>
+      <w:proofErr w:type="gramEnd"/>
+      <w:r>
+        <w:t xml:space="preserve"> </w:t>
+      </w:r>
+      <w:proofErr w:type="spellStart"/>
+      <w:r>
+        <w:t>init</w:t>
+      </w:r>
+      <w:proofErr w:type="spellEnd"/>
+    </w:p>
+    <w:p>
+      <w:r>
+        <w:t xml:space="preserve"> </w:t>
+      </w:r>
+      <w:proofErr w:type="spellStart"/>
+      <w:proofErr w:type="gramStart"/>
+      <w:r>
+        <w:t>git</w:t>
+      </w:r>
+      <w:proofErr w:type="spellEnd"/>
+      <w:proofErr w:type="gramEnd"/>
+      <w:r>
+        <w:t xml:space="preserve"> remote add origin </w:t>
+      </w:r>
+      <w:proofErr w:type="spellStart"/>
+      <w:r>
+        <w:t>gitLink</w:t>
+      </w:r>
+      <w:proofErr w:type="spellEnd"/>
+    </w:p>
+    <w:p>
+      <w:r>
+        <w:t xml:space="preserve"> </w:t>
+      </w:r>
+      <w:proofErr w:type="spellStart"/>
+      <w:proofErr w:type="gramStart"/>
+      <w:r>
+        <w:t>git</w:t>
+      </w:r>
+      <w:proofErr w:type="spellEnd"/>
+      <w:proofErr w:type="gramEnd"/>
+      <w:r>
+        <w:t xml:space="preserve"> remote -v </w:t>
+      </w:r>
+    </w:p>
+    <w:p>
+      <w:proofErr w:type="spellStart"/>
+      <w:proofErr w:type="gramStart"/>
+      <w:r>
+        <w:t>git</w:t>
+      </w:r>
+      <w:proofErr w:type="spellEnd"/>
+      <w:proofErr w:type="gramEnd"/>
+      <w:r>
+        <w:t xml:space="preserve"> add . </w:t>
+      </w:r>
+    </w:p>
+    <w:p>
+      <w:proofErr w:type="spellStart"/>
+      <w:r>
+        <w:t>git</w:t>
+      </w:r>
+      <w:proofErr w:type="spellEnd"/>
+      <w:r>
+        <w:t xml:space="preserve"> commit -m "</w:t>
+      </w:r>
+      <w:r>
+        <w:t xml:space="preserve">Update on </w:t>
+      </w:r>
       <w:bookmarkStart w:id="0" w:name="_GoBack"/>
       <w:bookmarkEnd w:id="0"/>
-    </w:p>
-    <w:p>
-      <w:proofErr w:type="spellStart"/>
-      <w:proofErr w:type="gramStart"/>
-      <w:r>
-        <w:t>git</w:t>
-      </w:r>
-      <w:proofErr w:type="spellEnd"/>
-      <w:proofErr w:type="gramEnd"/>
-      <w:r>
-        <w:t xml:space="preserve"> </w:t>
-      </w:r>
-      <w:proofErr w:type="spellStart"/>
-      <w:r>
-        <w:t>config</w:t>
-      </w:r>
-      <w:proofErr w:type="spellEnd"/>
-      <w:r>
-        <w:t xml:space="preserve"> --global user.name "</w:t>
-      </w:r>
-      <w:proofErr w:type="spellStart"/>
-      <w:r>
-        <w:t>SyedTalhaKamal</w:t>
-      </w:r>
-      <w:proofErr w:type="spellEnd"/>
       <w:r>
         <w:t xml:space="preserve">" </w:t>
-      </w:r>
-    </w:p>
-    <w:p>
-      <w:proofErr w:type="spellStart"/>
-      <w:proofErr w:type="gramStart"/>
-      <w:r>
-        <w:t>git</w:t>
-      </w:r>
-      <w:proofErr w:type="spellEnd"/>
-      <w:proofErr w:type="gramEnd"/>
-      <w:r>
-        <w:t xml:space="preserve"> </w:t>
-      </w:r>
-      <w:proofErr w:type="spellStart"/>
-      <w:r>
-        <w:t>config</w:t>
-      </w:r>
-      <w:proofErr w:type="spellEnd"/>
-      <w:r>
-        <w:t xml:space="preserve"> --global </w:t>
-      </w:r>
-      <w:proofErr w:type="spellStart"/>
-      <w:r>
-        <w:t>user.email</w:t>
-      </w:r>
-      <w:proofErr w:type="spellEnd"/>
-      <w:r>
-        <w:t xml:space="preserve"> syedtalhakamal22@gmail.com</w:t>
-      </w:r>
-    </w:p>
-    <w:p>
-      <w:proofErr w:type="spellStart"/>
-      <w:proofErr w:type="gramStart"/>
-      <w:r>
-        <w:t>git</w:t>
-      </w:r>
-      <w:proofErr w:type="spellEnd"/>
-      <w:proofErr w:type="gramEnd"/>
-      <w:r>
-        <w:t xml:space="preserve"> </w:t>
-      </w:r>
-      <w:proofErr w:type="spellStart"/>
-      <w:r>
-        <w:t>init</w:t>
-      </w:r>
-      <w:proofErr w:type="spellEnd"/>
-    </w:p>
-    <w:p>
-      <w:r>
-        <w:t xml:space="preserve"> </w:t>
-      </w:r>
-      <w:proofErr w:type="spellStart"/>
-      <w:proofErr w:type="gramStart"/>
-      <w:r>
-        <w:t>git</w:t>
-      </w:r>
-      <w:proofErr w:type="spellEnd"/>
-      <w:proofErr w:type="gramEnd"/>
-      <w:r>
-        <w:t xml:space="preserve"> remote add origin </w:t>
-      </w:r>
-      <w:proofErr w:type="spellStart"/>
-      <w:r>
-        <w:t>gitLink</w:t>
-      </w:r>
-      <w:proofErr w:type="spellEnd"/>
-    </w:p>
-    <w:p>
-      <w:r>
-        <w:t xml:space="preserve"> </w:t>
-      </w:r>
-      <w:proofErr w:type="spellStart"/>
-      <w:proofErr w:type="gramStart"/>
-      <w:r>
-        <w:t>git</w:t>
-      </w:r>
-      <w:proofErr w:type="spellEnd"/>
-      <w:proofErr w:type="gramEnd"/>
-      <w:r>
-        <w:t xml:space="preserve"> remote -v </w:t>
-      </w:r>
-    </w:p>
-    <w:p>
-      <w:proofErr w:type="spellStart"/>
-      <w:proofErr w:type="gramStart"/>
-      <w:r>
-        <w:t>git</w:t>
-      </w:r>
-      <w:proofErr w:type="spellEnd"/>
-      <w:proofErr w:type="gramEnd"/>
-      <w:r>
-        <w:t xml:space="preserve"> add . </w:t>
-      </w:r>
-    </w:p>
-    <w:p>
-      <w:proofErr w:type="spellStart"/>
-      <w:proofErr w:type="gramStart"/>
-      <w:r>
-        <w:t>git</w:t>
-      </w:r>
-      <w:proofErr w:type="spellEnd"/>
-      <w:proofErr w:type="gramEnd"/>
-      <w:r>
-        <w:t xml:space="preserve"> commit -m "First commit" </w:t>
       </w:r>
     </w:p>
     <w:p>

</xml_diff>